<commit_message>
Corretti alcuni dettagli marginali
</commit_message>
<xml_diff>
--- a/Documentazione/Siani_scenariNuovi.docx
+++ b/Documentazione/Siani_scenariNuovi.docx
@@ -468,7 +468,13 @@
         <w:spacing w:after="0"/>
       </w:pPr>
       <w:r>
-        <w:t>Annamaria adesso vorrebbe modificare la data per non rivelare la sua vera identità.</w:t>
+        <w:t xml:space="preserve">Annamaria adesso vorrebbe modificare la data </w:t>
+      </w:r>
+      <w:r>
+        <w:t xml:space="preserve">di nascita </w:t>
+      </w:r>
+      <w:r>
+        <w:t>per non rivelare la sua vera identità.</w:t>
       </w:r>
     </w:p>
     <w:p>
@@ -492,7 +498,13 @@
       </w:r>
       <w:proofErr w:type="spellEnd"/>
       <w:r>
-        <w:t xml:space="preserve"> dove inserire l’indirizzo.</w:t>
+        <w:t xml:space="preserve"> dove inserire l</w:t>
+      </w:r>
+      <w:r>
+        <w:t>a nuova data di nascita</w:t>
+      </w:r>
+      <w:r>
+        <w:t>.</w:t>
       </w:r>
     </w:p>
     <w:p>
@@ -507,6 +519,9 @@
         <w:t>form</w:t>
       </w:r>
       <w:proofErr w:type="spellEnd"/>
+      <w:r>
+        <w:t xml:space="preserve"> con una data futura</w:t>
+      </w:r>
       <w:r>
         <w:t xml:space="preserve"> e lo sottomette.</w:t>
       </w:r>
@@ -781,7 +796,10 @@
         <w:t xml:space="preserve"> adesso vuole aggiungere il fiordaliso</w:t>
       </w:r>
       <w:r>
-        <w:t xml:space="preserve"> e clicca su AGGIUNGI A CARRELLO che si trova sul lato destro della descrizione del prodotto.</w:t>
+        <w:t xml:space="preserve"> e clicca su AGGIUNGI A </w:t>
+      </w:r>
+      <w:r>
+        <w:t>CARRELLO.</w:t>
       </w:r>
     </w:p>
     <w:p>
@@ -1032,9 +1050,6 @@
     <w:p>
       <w:pPr>
         <w:spacing w:after="0"/>
-        <w:rPr>
-          <w:b/>
-        </w:rPr>
       </w:pPr>
       <w:r>
         <w:rPr>
@@ -1048,16 +1063,226 @@
         <w:spacing w:after="0"/>
       </w:pPr>
       <w:r>
-        <w:t>Riccardo ha da poco effettuato un or</w:t>
-      </w:r>
-      <w:r>
-        <w:t>dine e sta aspettando che arrivi e vuole</w:t>
-      </w:r>
-      <w:r>
-        <w:t xml:space="preserve"> sapere </w:t>
-      </w:r>
-      <w:r>
-        <w:t>il suo stato attuale</w:t>
+        <w:t>Riccardo è un giovane a cui è stato appena recapitato un ordine.</w:t>
+      </w:r>
+    </w:p>
+    <w:p>
+      <w:pPr>
+        <w:spacing w:after="0"/>
+      </w:pPr>
+      <w:r>
+        <w:t>Riccardo sta visualizzando la pagina utente e clicca su ORDINI.</w:t>
+      </w:r>
+    </w:p>
+    <w:p>
+      <w:pPr>
+        <w:spacing w:after="0"/>
+      </w:pPr>
+      <w:r>
+        <w:t>Gli viene mostrato la pagina con tutti gli stati degli ordini.</w:t>
+      </w:r>
+    </w:p>
+    <w:p>
+      <w:pPr>
+        <w:spacing w:after="0"/>
+      </w:pPr>
+      <w:r>
+        <w:t>Nel frattempo</w:t>
+      </w:r>
+      <w:r>
+        <w:t xml:space="preserve"> </w:t>
+      </w:r>
+      <w:r>
+        <w:t>l’ordine</w:t>
+      </w:r>
+      <w:r>
+        <w:t xml:space="preserve"> è arrivato a destinazione.</w:t>
+      </w:r>
+    </w:p>
+    <w:p>
+      <w:pPr>
+        <w:spacing w:after="0"/>
+      </w:pPr>
+      <w:r>
+        <w:t>Gli viene mostrata la pagina con tutti gli ordini consegnati.</w:t>
+      </w:r>
+    </w:p>
+    <w:p>
+      <w:pPr>
+        <w:spacing w:after="0"/>
+      </w:pPr>
+      <w:r>
+        <w:t>Riccardo conferma cliccando su ARRIVATO.</w:t>
+      </w:r>
+    </w:p>
+    <w:p>
+      <w:pPr>
+        <w:spacing w:after="0"/>
+      </w:pPr>
+      <w:r>
+        <w:t>Il sistema aggiorna al database e viene aggiornata la pagina.</w:t>
+      </w:r>
+    </w:p>
+    <w:p>
+      <w:pPr>
+        <w:spacing w:after="0"/>
+      </w:pPr>
+    </w:p>
+    <w:p>
+      <w:pPr>
+        <w:spacing w:after="0"/>
+        <w:rPr>
+          <w:b/>
+        </w:rPr>
+      </w:pPr>
+    </w:p>
+    <w:p>
+      <w:pPr>
+        <w:spacing w:after="0"/>
+      </w:pPr>
+      <w:r>
+        <w:rPr>
+          <w:b/>
+        </w:rPr>
+        <w:t>Nome:</w:t>
+      </w:r>
+      <w:r>
+        <w:rPr>
+          <w:b/>
+        </w:rPr>
+        <w:t xml:space="preserve"> </w:t>
+      </w:r>
+      <w:r>
+        <w:t>profilo amministratore</w:t>
+      </w:r>
+      <w:r>
+        <w:t xml:space="preserve">, gestione </w:t>
+      </w:r>
+      <w:r>
+        <w:t>ordin</w:t>
+      </w:r>
+      <w:r>
+        <w:t>i</w:t>
+      </w:r>
+      <w:r>
+        <w:t>, operazioni sui prodotti del magazzino</w:t>
+      </w:r>
+    </w:p>
+    <w:p>
+      <w:pPr>
+        <w:spacing w:after="0"/>
+      </w:pPr>
+      <w:proofErr w:type="gramStart"/>
+      <w:r>
+        <w:rPr>
+          <w:b/>
+        </w:rPr>
+        <w:t>attore</w:t>
+      </w:r>
+      <w:proofErr w:type="gramEnd"/>
+      <w:r>
+        <w:rPr>
+          <w:b/>
+        </w:rPr>
+        <w:t>:</w:t>
+      </w:r>
+      <w:r>
+        <w:t xml:space="preserve"> </w:t>
+      </w:r>
+      <w:r>
+        <w:t>Antonio</w:t>
+      </w:r>
+      <w:r>
+        <w:t>,</w:t>
+      </w:r>
+      <w:r>
+        <w:t xml:space="preserve"> amministratore</w:t>
+      </w:r>
+    </w:p>
+    <w:p>
+      <w:pPr>
+        <w:spacing w:after="0"/>
+        <w:rPr>
+          <w:b/>
+        </w:rPr>
+      </w:pPr>
+      <w:r>
+        <w:rPr>
+          <w:b/>
+        </w:rPr>
+        <w:lastRenderedPageBreak/>
+        <w:t>Flusso degli eventi:</w:t>
+      </w:r>
+    </w:p>
+    <w:p>
+      <w:pPr>
+        <w:spacing w:after="0"/>
+      </w:pPr>
+      <w:r>
+        <w:t>Antonio è uno degli amministratori del web-site.</w:t>
+      </w:r>
+    </w:p>
+    <w:p>
+      <w:pPr>
+        <w:spacing w:after="0"/>
+      </w:pPr>
+      <w:r>
+        <w:t xml:space="preserve">Antonio è attualmente nell’homepage e clicca su LOGIN </w:t>
+      </w:r>
+      <w:r>
+        <w:t xml:space="preserve">AMMINISTRATORE </w:t>
+      </w:r>
+      <w:r>
+        <w:t>per entrare nell’area amministratore.</w:t>
+      </w:r>
+    </w:p>
+    <w:p>
+      <w:pPr>
+        <w:spacing w:after="0"/>
+      </w:pPr>
+      <w:r>
+        <w:t xml:space="preserve">gli viene mostrato un </w:t>
+      </w:r>
+      <w:proofErr w:type="spellStart"/>
+      <w:r>
+        <w:t>form</w:t>
+      </w:r>
+      <w:proofErr w:type="spellEnd"/>
+      <w:r>
+        <w:t xml:space="preserve"> in cui deve inserire email e password. </w:t>
+      </w:r>
+    </w:p>
+    <w:p>
+      <w:pPr>
+        <w:spacing w:after="0"/>
+      </w:pPr>
+      <w:r>
+        <w:t xml:space="preserve">Antonio compila i campi e sottomette il </w:t>
+      </w:r>
+      <w:proofErr w:type="spellStart"/>
+      <w:r>
+        <w:t>form</w:t>
+      </w:r>
+      <w:proofErr w:type="spellEnd"/>
+      <w:r>
+        <w:t xml:space="preserve">. </w:t>
+      </w:r>
+    </w:p>
+    <w:p>
+      <w:pPr>
+        <w:spacing w:after="0"/>
+      </w:pPr>
+      <w:r>
+        <w:t xml:space="preserve">Antonio ha sbagliato a digitare l’email e </w:t>
+      </w:r>
+      <w:r>
+        <w:t xml:space="preserve">gli </w:t>
+      </w:r>
+      <w:r>
+        <w:t>viene notificato che non</w:t>
+      </w:r>
+      <w:r>
+        <w:t xml:space="preserve"> può accedere</w:t>
       </w:r>
       <w:r>
         <w:t>.</w:t>
@@ -1068,177 +1293,7 @@
         <w:spacing w:after="0"/>
       </w:pPr>
       <w:r>
-        <w:t>Riccardo sta visualizzando la pagina utente e clicca su ORDINI.</w:t>
-      </w:r>
-    </w:p>
-    <w:p>
-      <w:pPr>
-        <w:spacing w:after="0"/>
-      </w:pPr>
-      <w:r>
-        <w:t>Gli viene mostrato la pagina con tutti gli stati degli ordini.</w:t>
-      </w:r>
-    </w:p>
-    <w:p>
-      <w:pPr>
-        <w:spacing w:after="0"/>
-      </w:pPr>
-      <w:r>
-        <w:t>Nel frattempo</w:t>
-      </w:r>
-      <w:r>
-        <w:t xml:space="preserve"> </w:t>
-      </w:r>
-      <w:r>
-        <w:t>l’ordine</w:t>
-      </w:r>
-      <w:r>
-        <w:t xml:space="preserve"> è arrivato a destinazione.</w:t>
-      </w:r>
-    </w:p>
-    <w:p>
-      <w:pPr>
-        <w:spacing w:after="0"/>
-      </w:pPr>
-      <w:r>
-        <w:t>Gli viene mostrata la pagina con tutti gli ordini consegnati.</w:t>
-      </w:r>
-    </w:p>
-    <w:p>
-      <w:pPr>
-        <w:spacing w:after="0"/>
-      </w:pPr>
-      <w:r>
-        <w:t>Riccardo conferma cliccando su ARRIVATO.</w:t>
-      </w:r>
-    </w:p>
-    <w:p>
-      <w:pPr>
-        <w:spacing w:after="0"/>
-      </w:pPr>
-      <w:r>
-        <w:t>Il sistema aggiorna al database e viene aggiornata la pagina.</w:t>
-      </w:r>
-    </w:p>
-    <w:p>
-      <w:pPr>
-        <w:spacing w:after="0"/>
-      </w:pPr>
-    </w:p>
-    <w:p>
-      <w:pPr>
-        <w:spacing w:after="0"/>
-        <w:rPr>
-          <w:b/>
-        </w:rPr>
-      </w:pPr>
-    </w:p>
-    <w:p>
-      <w:pPr>
-        <w:spacing w:after="0"/>
-      </w:pPr>
-      <w:r>
-        <w:rPr>
-          <w:b/>
-        </w:rPr>
-        <w:t>Nome:</w:t>
-      </w:r>
-      <w:r>
-        <w:rPr>
-          <w:b/>
-        </w:rPr>
-        <w:t xml:space="preserve"> </w:t>
-      </w:r>
-      <w:r>
-        <w:t>profilo amministratore</w:t>
-      </w:r>
-      <w:r>
-        <w:t xml:space="preserve">, gestione </w:t>
-      </w:r>
-      <w:r>
-        <w:t>ordin</w:t>
-      </w:r>
-      <w:r>
-        <w:t>i</w:t>
-      </w:r>
-      <w:r>
-        <w:t>, operazioni sui prodotti del magazzino</w:t>
-      </w:r>
-    </w:p>
-    <w:p>
-      <w:pPr>
-        <w:spacing w:after="0"/>
-      </w:pPr>
-      <w:proofErr w:type="gramStart"/>
-      <w:r>
-        <w:rPr>
-          <w:b/>
-        </w:rPr>
-        <w:lastRenderedPageBreak/>
-        <w:t>attore</w:t>
-      </w:r>
-      <w:proofErr w:type="gramEnd"/>
-      <w:r>
-        <w:rPr>
-          <w:b/>
-        </w:rPr>
-        <w:t>:</w:t>
-      </w:r>
-      <w:r>
-        <w:t xml:space="preserve"> </w:t>
-      </w:r>
-      <w:r>
-        <w:t>Antonio</w:t>
-      </w:r>
-      <w:r>
-        <w:t>,</w:t>
-      </w:r>
-      <w:r>
-        <w:t xml:space="preserve"> amministratore</w:t>
-      </w:r>
-    </w:p>
-    <w:p>
-      <w:pPr>
-        <w:spacing w:after="0"/>
-        <w:rPr>
-          <w:b/>
-        </w:rPr>
-      </w:pPr>
-      <w:r>
-        <w:rPr>
-          <w:b/>
-        </w:rPr>
-        <w:t>Flusso degli eventi:</w:t>
-      </w:r>
-    </w:p>
-    <w:p>
-      <w:pPr>
-        <w:spacing w:after="0"/>
-      </w:pPr>
-      <w:r>
-        <w:t>Antonio è uno degli amministratori del web-site.</w:t>
-      </w:r>
-    </w:p>
-    <w:p>
-      <w:pPr>
-        <w:spacing w:after="0"/>
-      </w:pPr>
-      <w:r>
-        <w:t xml:space="preserve">Antonio è attualmente nell’homepage e clicca su LOGIN </w:t>
-      </w:r>
-      <w:r>
-        <w:t xml:space="preserve">AMMINISTRATORE </w:t>
-      </w:r>
-      <w:r>
-        <w:t>per entrare nell’area amministratore.</w:t>
-      </w:r>
-    </w:p>
-    <w:p>
-      <w:pPr>
-        <w:spacing w:after="0"/>
-      </w:pPr>
-      <w:r>
-        <w:t xml:space="preserve">gli viene mostrato un </w:t>
+        <w:t xml:space="preserve">Antonio ricompila i campi del </w:t>
       </w:r>
       <w:proofErr w:type="spellStart"/>
       <w:r>
@@ -1246,37 +1301,18 @@
       </w:r>
       <w:proofErr w:type="spellEnd"/>
       <w:r>
-        <w:t xml:space="preserve"> in cui deve inserire email e password. </w:t>
-      </w:r>
-    </w:p>
-    <w:p>
-      <w:pPr>
-        <w:spacing w:after="0"/>
-      </w:pPr>
-      <w:r>
-        <w:t xml:space="preserve">Antonio compila i campi e sottomette il </w:t>
-      </w:r>
-      <w:proofErr w:type="spellStart"/>
-      <w:r>
-        <w:t>form</w:t>
-      </w:r>
-      <w:proofErr w:type="spellEnd"/>
-      <w:r>
-        <w:t xml:space="preserve">. </w:t>
-      </w:r>
-    </w:p>
-    <w:p>
-      <w:pPr>
-        <w:spacing w:after="0"/>
-      </w:pPr>
-      <w:r>
-        <w:t xml:space="preserve">Antonio ha sbagliato a digitare l’email e </w:t>
-      </w:r>
-      <w:r>
-        <w:t xml:space="preserve">gli </w:t>
-      </w:r>
-      <w:r>
-        <w:t>viene notificato che l’email non e contenuta nel database</w:t>
+        <w:t xml:space="preserve"> e lo sottomette.</w:t>
+      </w:r>
+    </w:p>
+    <w:p>
+      <w:pPr>
+        <w:spacing w:after="0"/>
+      </w:pPr>
+      <w:r>
+        <w:t xml:space="preserve">Al termine dell’operazione viene visualizzata </w:t>
+      </w:r>
+      <w:r>
+        <w:t>la sua pagina utente amministratore</w:t>
       </w:r>
       <w:r>
         <w:t>.</w:t>
@@ -1287,36 +1323,6 @@
         <w:spacing w:after="0"/>
       </w:pPr>
       <w:r>
-        <w:t xml:space="preserve">Antonio ricompila i campi del </w:t>
-      </w:r>
-      <w:proofErr w:type="spellStart"/>
-      <w:r>
-        <w:t>form</w:t>
-      </w:r>
-      <w:proofErr w:type="spellEnd"/>
-      <w:r>
-        <w:t xml:space="preserve"> e lo sottomette.</w:t>
-      </w:r>
-    </w:p>
-    <w:p>
-      <w:pPr>
-        <w:spacing w:after="0"/>
-      </w:pPr>
-      <w:r>
-        <w:t xml:space="preserve">Al termine dell’operazione viene visualizzata </w:t>
-      </w:r>
-      <w:r>
-        <w:t>la sua pagina utente amministratore</w:t>
-      </w:r>
-      <w:r>
-        <w:t>.</w:t>
-      </w:r>
-    </w:p>
-    <w:p>
-      <w:pPr>
-        <w:spacing w:after="0"/>
-      </w:pPr>
-      <w:r>
         <w:t>Antonio adesso vuole visionare i suoi dati e clicca su PAGIANA UTENTE</w:t>
       </w:r>
     </w:p>
@@ -1357,156 +1363,162 @@
         <w:spacing w:after="0"/>
       </w:pPr>
       <w:r>
-        <w:t>Antonio Per avanzare lo stato di un ordine clicca Su AVANZA.</w:t>
-      </w:r>
-    </w:p>
-    <w:p>
-      <w:pPr>
-        <w:spacing w:after="0"/>
-      </w:pPr>
-      <w:r>
-        <w:t>Il sistema aggiorna i</w:t>
-      </w:r>
-      <w:r>
-        <w:t>l</w:t>
-      </w:r>
-      <w:r>
-        <w:t xml:space="preserve"> database e aggiorna la pagina.</w:t>
-      </w:r>
-    </w:p>
-    <w:p>
-      <w:pPr>
-        <w:spacing w:after="0"/>
-      </w:pPr>
-      <w:r>
-        <w:t xml:space="preserve">Antonio ora deve fare alcune operazioni sui prodotti del </w:t>
-      </w:r>
-      <w:r>
-        <w:t>magazzino</w:t>
-      </w:r>
-      <w:r>
-        <w:t xml:space="preserve"> </w:t>
-      </w:r>
-      <w:r>
-        <w:t>e clicca su PRODOTTI.</w:t>
-      </w:r>
-    </w:p>
-    <w:p>
-      <w:pPr>
-        <w:spacing w:after="0"/>
-      </w:pPr>
-      <w:r>
-        <w:t>Gli viene mostrata una pagina contenete tutti i prodotti.</w:t>
-      </w:r>
-    </w:p>
-    <w:p>
-      <w:pPr>
-        <w:spacing w:after="0"/>
-      </w:pPr>
-      <w:r>
-        <w:t>Antonio deve inserire un prodotto “geranio” e clicca su INSERISCI PRODOTTO.</w:t>
-      </w:r>
-    </w:p>
-    <w:p>
-      <w:pPr>
-        <w:spacing w:after="0"/>
-      </w:pPr>
-      <w:r>
-        <w:t xml:space="preserve">Gli viene mostrato un </w:t>
-      </w:r>
-      <w:proofErr w:type="spellStart"/>
-      <w:r>
-        <w:t>form</w:t>
-      </w:r>
-      <w:proofErr w:type="spellEnd"/>
-      <w:r>
-        <w:t xml:space="preserve"> da compilare con le informazioni relative al prodotto.</w:t>
-      </w:r>
-    </w:p>
-    <w:p>
-      <w:pPr>
-        <w:spacing w:after="0"/>
-      </w:pPr>
-      <w:r>
-        <w:t xml:space="preserve">Antonio compila il </w:t>
-      </w:r>
-      <w:proofErr w:type="spellStart"/>
-      <w:r>
-        <w:t>form</w:t>
-      </w:r>
-      <w:proofErr w:type="spellEnd"/>
-      <w:r>
-        <w:t xml:space="preserve"> e lo sottoscrive.</w:t>
-      </w:r>
-    </w:p>
-    <w:p>
-      <w:pPr>
-        <w:spacing w:after="0"/>
-      </w:pPr>
-      <w:r>
-        <w:t>Il sistema aggiorna il database e gli mostra la pagina “prodotti” aggiornata.</w:t>
-      </w:r>
-    </w:p>
-    <w:p>
-      <w:pPr>
-        <w:spacing w:after="0"/>
-      </w:pPr>
-      <w:r>
-        <w:t>Antonio adesso si accorge di aver sbagliato un campo e clicca</w:t>
-      </w:r>
-      <w:r>
-        <w:t xml:space="preserve"> su</w:t>
-      </w:r>
-      <w:r>
-        <w:t xml:space="preserve"> MODIFICA.</w:t>
-      </w:r>
-    </w:p>
-    <w:p>
-      <w:pPr>
-        <w:spacing w:after="0"/>
-      </w:pPr>
-      <w:r>
-        <w:t xml:space="preserve">Antonio compila il </w:t>
-      </w:r>
-      <w:proofErr w:type="spellStart"/>
-      <w:r>
-        <w:t>form</w:t>
-      </w:r>
-      <w:proofErr w:type="spellEnd"/>
-      <w:r>
-        <w:t xml:space="preserve"> e lo sottoscrive.</w:t>
-      </w:r>
-    </w:p>
-    <w:p>
-      <w:pPr>
-        <w:spacing w:after="0"/>
-      </w:pPr>
-      <w:r>
-        <w:t>Antonio adesso vuole uscire dalla sua area personale, in quanto non vuole che terze persone entrino in questa area.</w:t>
-      </w:r>
-    </w:p>
-    <w:p>
-      <w:pPr>
-        <w:spacing w:after="0"/>
-      </w:pPr>
-      <w:r>
-        <w:t>Antonio per uscire dalla sua area personale clicca su LOGOUT.</w:t>
-      </w:r>
-    </w:p>
-    <w:p>
-      <w:pPr>
-        <w:spacing w:after="0"/>
-      </w:pPr>
-      <w:r>
-        <w:t>Il sistema esce dalla sua area personale e mostra l’homepage.</w:t>
-      </w:r>
-    </w:p>
-    <w:p>
-      <w:pPr>
-        <w:jc w:val="center"/>
-      </w:pPr>
+        <w:t xml:space="preserve">Antonio </w:t>
+      </w:r>
+      <w:r>
+        <w:t>p</w:t>
+      </w:r>
       <w:bookmarkStart w:id="0" w:name="_GoBack"/>
       <w:bookmarkEnd w:id="0"/>
+      <w:r>
+        <w:t>er avanzare lo stato di un ordine clicca Su AVANZA.</w:t>
+      </w:r>
+    </w:p>
+    <w:p>
+      <w:pPr>
+        <w:spacing w:after="0"/>
+      </w:pPr>
+      <w:r>
+        <w:t>Il sistema aggiorna i</w:t>
+      </w:r>
+      <w:r>
+        <w:t>l</w:t>
+      </w:r>
+      <w:r>
+        <w:t xml:space="preserve"> database e aggiorna la pagina.</w:t>
+      </w:r>
+    </w:p>
+    <w:p>
+      <w:pPr>
+        <w:spacing w:after="0"/>
+      </w:pPr>
+      <w:r>
+        <w:t xml:space="preserve">Antonio ora deve fare alcune operazioni sui prodotti del </w:t>
+      </w:r>
+      <w:r>
+        <w:t>magazzino</w:t>
+      </w:r>
+      <w:r>
+        <w:t xml:space="preserve"> </w:t>
+      </w:r>
+      <w:r>
+        <w:t>e clicca su PRODOTTI.</w:t>
+      </w:r>
+    </w:p>
+    <w:p>
+      <w:pPr>
+        <w:spacing w:after="0"/>
+      </w:pPr>
+      <w:r>
+        <w:t>Gli viene mostrata una pagina contenete tutti i prodotti.</w:t>
+      </w:r>
+    </w:p>
+    <w:p>
+      <w:pPr>
+        <w:spacing w:after="0"/>
+      </w:pPr>
+      <w:r>
+        <w:t>Antonio deve inserire un prodotto “geranio” e clicca su INSERISCI PRODOTTO.</w:t>
+      </w:r>
+    </w:p>
+    <w:p>
+      <w:pPr>
+        <w:spacing w:after="0"/>
+      </w:pPr>
+      <w:r>
+        <w:t xml:space="preserve">Gli viene mostrato un </w:t>
+      </w:r>
+      <w:proofErr w:type="spellStart"/>
+      <w:r>
+        <w:t>form</w:t>
+      </w:r>
+      <w:proofErr w:type="spellEnd"/>
+      <w:r>
+        <w:t xml:space="preserve"> da compilare con le informazioni relative al prodotto.</w:t>
+      </w:r>
+    </w:p>
+    <w:p>
+      <w:pPr>
+        <w:spacing w:after="0"/>
+      </w:pPr>
+      <w:r>
+        <w:t xml:space="preserve">Antonio compila il </w:t>
+      </w:r>
+      <w:proofErr w:type="spellStart"/>
+      <w:r>
+        <w:t>form</w:t>
+      </w:r>
+      <w:proofErr w:type="spellEnd"/>
+      <w:r>
+        <w:t xml:space="preserve"> e lo sottoscrive.</w:t>
+      </w:r>
+    </w:p>
+    <w:p>
+      <w:pPr>
+        <w:spacing w:after="0"/>
+      </w:pPr>
+      <w:r>
+        <w:t>Il sistema aggiorna il database e gli mostra la pagina “prodotti” aggiornata.</w:t>
+      </w:r>
+    </w:p>
+    <w:p>
+      <w:pPr>
+        <w:spacing w:after="0"/>
+      </w:pPr>
+      <w:r>
+        <w:t>Antonio adesso si accorge di aver sbagliato un campo e clicca</w:t>
+      </w:r>
+      <w:r>
+        <w:t xml:space="preserve"> su</w:t>
+      </w:r>
+      <w:r>
+        <w:t xml:space="preserve"> MODIFICA.</w:t>
+      </w:r>
+    </w:p>
+    <w:p>
+      <w:pPr>
+        <w:spacing w:after="0"/>
+      </w:pPr>
+      <w:r>
+        <w:t xml:space="preserve">Antonio compila il </w:t>
+      </w:r>
+      <w:proofErr w:type="spellStart"/>
+      <w:r>
+        <w:t>form</w:t>
+      </w:r>
+      <w:proofErr w:type="spellEnd"/>
+      <w:r>
+        <w:t xml:space="preserve"> e lo sottoscrive.</w:t>
+      </w:r>
+    </w:p>
+    <w:p>
+      <w:pPr>
+        <w:spacing w:after="0"/>
+      </w:pPr>
+      <w:r>
+        <w:t>Antonio adesso vuole uscire dalla sua area personale, in quanto non vuole che terze persone entrino in questa area.</w:t>
+      </w:r>
+    </w:p>
+    <w:p>
+      <w:pPr>
+        <w:spacing w:after="0"/>
+      </w:pPr>
+      <w:r>
+        <w:t>Antonio per uscire dalla sua area personale clicca su LOGOUT.</w:t>
+      </w:r>
+    </w:p>
+    <w:p>
+      <w:pPr>
+        <w:spacing w:after="0"/>
+      </w:pPr>
+      <w:r>
+        <w:t>Il sistema esce dalla sua area personale e mostra l’homepage.</w:t>
+      </w:r>
+    </w:p>
+    <w:p>
+      <w:pPr>
+        <w:jc w:val="center"/>
+      </w:pPr>
     </w:p>
     <w:sectPr>
       <w:pgSz w:w="11906" w:h="16838"/>

</xml_diff>